<commit_message>
atualização justificativa do proj
</commit_message>
<xml_diff>
--- a/Justificativa.docx
+++ b/Justificativa.docx
@@ -713,21 +713,7 @@
             <w14:round/>
           </w14:textOutline>
         </w:rPr>
-        <w:t>LM35</w:t>
-      </w:r>
-      <w:r>
-        <w:rPr>
-          <w:rFonts w:ascii="Maven Pro" w:hAnsi="Maven Pro" w:cs="Arial"/>
-          <w:bCs/>
-          <w:sz w:val="28"/>
-          <w:szCs w:val="28"/>
-          <w14:textOutline w14:w="0" w14:cap="flat" w14:cmpd="sng" w14:algn="ctr">
-            <w14:noFill/>
-            <w14:prstDash w14:val="solid"/>
-            <w14:round/>
-          </w14:textOutline>
-        </w:rPr>
-        <w:t>.</w:t>
+        <w:t>Medição de área</w:t>
       </w:r>
     </w:p>
     <w:p>
@@ -762,6 +748,125 @@
             <w14:round/>
           </w14:textOutline>
         </w:rPr>
+        <w:t>LM35</w:t>
+      </w:r>
+      <w:r>
+        <w:rPr>
+          <w:rFonts w:ascii="Maven Pro" w:hAnsi="Maven Pro" w:cs="Arial"/>
+          <w:bCs/>
+          <w:sz w:val="28"/>
+          <w:szCs w:val="28"/>
+          <w14:textOutline w14:w="0" w14:cap="flat" w14:cmpd="sng" w14:algn="ctr">
+            <w14:noFill/>
+            <w14:prstDash w14:val="solid"/>
+            <w14:round/>
+          </w14:textOutline>
+        </w:rPr>
+        <w:t>.</w:t>
+      </w:r>
+    </w:p>
+    <w:p>
+      <w:pPr>
+        <w:pStyle w:val="PargrafodaLista"/>
+        <w:numPr>
+          <w:ilvl w:val="0"/>
+          <w:numId w:val="2"/>
+        </w:numPr>
+        <w:jc w:val="both"/>
+        <w:rPr>
+          <w:rFonts w:ascii="Maven Pro" w:hAnsi="Maven Pro" w:cs="Arial"/>
+          <w:bCs/>
+          <w:sz w:val="28"/>
+          <w:szCs w:val="28"/>
+          <w14:textOutline w14:w="0" w14:cap="flat" w14:cmpd="sng" w14:algn="ctr">
+            <w14:noFill/>
+            <w14:prstDash w14:val="solid"/>
+            <w14:round/>
+          </w14:textOutline>
+        </w:rPr>
+      </w:pPr>
+      <w:r>
+        <w:rPr>
+          <w:rFonts w:ascii="Maven Pro" w:hAnsi="Maven Pro" w:cs="Arial"/>
+          <w:bCs/>
+          <w:sz w:val="28"/>
+          <w:szCs w:val="28"/>
+          <w14:textOutline w14:w="0" w14:cap="flat" w14:cmpd="sng" w14:algn="ctr">
+            <w14:noFill/>
+            <w14:prstDash w14:val="solid"/>
+            <w14:round/>
+          </w14:textOutline>
+        </w:rPr>
+        <w:t>Verificação do sensor</w:t>
+      </w:r>
+    </w:p>
+    <w:p>
+      <w:pPr>
+        <w:pStyle w:val="PargrafodaLista"/>
+        <w:numPr>
+          <w:ilvl w:val="0"/>
+          <w:numId w:val="2"/>
+        </w:numPr>
+        <w:jc w:val="both"/>
+        <w:rPr>
+          <w:rFonts w:ascii="Maven Pro" w:hAnsi="Maven Pro" w:cs="Arial"/>
+          <w:bCs/>
+          <w:sz w:val="28"/>
+          <w:szCs w:val="28"/>
+          <w14:textOutline w14:w="0" w14:cap="flat" w14:cmpd="sng" w14:algn="ctr">
+            <w14:noFill/>
+            <w14:prstDash w14:val="solid"/>
+            <w14:round/>
+          </w14:textOutline>
+        </w:rPr>
+      </w:pPr>
+      <w:r>
+        <w:rPr>
+          <w:rFonts w:ascii="Maven Pro" w:hAnsi="Maven Pro" w:cs="Arial"/>
+          <w:bCs/>
+          <w:sz w:val="28"/>
+          <w:szCs w:val="28"/>
+          <w14:textOutline w14:w="0" w14:cap="flat" w14:cmpd="sng" w14:algn="ctr">
+            <w14:noFill/>
+            <w14:prstDash w14:val="solid"/>
+            <w14:round/>
+          </w14:textOutline>
+        </w:rPr>
+        <w:t>Configuração em nuvem</w:t>
+      </w:r>
+    </w:p>
+    <w:p>
+      <w:pPr>
+        <w:pStyle w:val="PargrafodaLista"/>
+        <w:numPr>
+          <w:ilvl w:val="0"/>
+          <w:numId w:val="2"/>
+        </w:numPr>
+        <w:jc w:val="both"/>
+        <w:rPr>
+          <w:rFonts w:ascii="Maven Pro" w:hAnsi="Maven Pro" w:cs="Arial"/>
+          <w:bCs/>
+          <w:sz w:val="28"/>
+          <w:szCs w:val="28"/>
+          <w14:textOutline w14:w="0" w14:cap="flat" w14:cmpd="sng" w14:algn="ctr">
+            <w14:noFill/>
+            <w14:prstDash w14:val="solid"/>
+            <w14:round/>
+          </w14:textOutline>
+        </w:rPr>
+      </w:pPr>
+      <w:r>
+        <w:rPr>
+          <w:rFonts w:ascii="Maven Pro" w:hAnsi="Maven Pro" w:cs="Arial"/>
+          <w:bCs/>
+          <w:sz w:val="28"/>
+          <w:szCs w:val="28"/>
+          <w14:textOutline w14:w="0" w14:cap="flat" w14:cmpd="sng" w14:algn="ctr">
+            <w14:noFill/>
+            <w14:prstDash w14:val="solid"/>
+            <w14:round/>
+          </w14:textOutline>
+        </w:rPr>
         <w:t>Computador para acessar o painel de controle</w:t>
       </w:r>
       <w:r>
@@ -997,7 +1102,6 @@
             <w14:round/>
           </w14:textOutline>
         </w:rPr>
-        <w:lastRenderedPageBreak/>
         <w:t>Restrições:</w:t>
       </w:r>
     </w:p>
@@ -1150,6 +1254,27 @@
           <w:szCs w:val="28"/>
         </w:rPr>
       </w:pPr>
+      <w:r>
+        <w:rPr>
+          <w:rFonts w:ascii="Maven Pro" w:hAnsi="Maven Pro" w:cs="Arial"/>
+          <w:bCs/>
+          <w:noProof/>
+          <w:sz w:val="28"/>
+          <w:szCs w:val="28"/>
+        </w:rPr>
+        <w:t>O projeto tem como escopo a instalação de sensores LM35, afim de medir a temperatura dentro de estufas de café. Arquitetamos o projeto no intuito de resolver os problemas de temperatura utilizando o sensor já citado.</w:t>
+      </w:r>
+    </w:p>
+    <w:p>
+      <w:pPr>
+        <w:rPr>
+          <w:rFonts w:ascii="Maven Pro" w:hAnsi="Maven Pro" w:cs="Arial"/>
+          <w:bCs/>
+          <w:noProof/>
+          <w:sz w:val="28"/>
+          <w:szCs w:val="28"/>
+        </w:rPr>
+      </w:pPr>
     </w:p>
     <w:p>
       <w:pPr>
@@ -1190,6 +1315,37 @@
           <w:rFonts w:ascii="Maven Pro" w:hAnsi="Maven Pro" w:cs="Arial"/>
           <w:bCs/>
           <w:sz w:val="28"/>
+          <w:szCs w:val="16"/>
+          <w14:textOutline w14:w="0" w14:cap="flat" w14:cmpd="sng" w14:algn="ctr">
+            <w14:noFill/>
+            <w14:prstDash w14:val="solid"/>
+            <w14:round/>
+          </w14:textOutline>
+        </w:rPr>
+      </w:pPr>
+      <w:r>
+        <w:rPr>
+          <w:rFonts w:ascii="Maven Pro" w:hAnsi="Maven Pro" w:cs="Arial"/>
+          <w:bCs/>
+          <w:sz w:val="28"/>
+          <w:szCs w:val="16"/>
+          <w14:textOutline w14:w="0" w14:cap="flat" w14:cmpd="sng" w14:algn="ctr">
+            <w14:noFill/>
+            <w14:prstDash w14:val="solid"/>
+            <w14:round/>
+          </w14:textOutline>
+        </w:rPr>
+        <w:t>Bolt Tech</w:t>
+      </w:r>
+    </w:p>
+    <w:p>
+      <w:pPr>
+        <w:spacing w:line="240" w:lineRule="auto"/>
+        <w:jc w:val="both"/>
+        <w:rPr>
+          <w:rFonts w:ascii="Maven Pro" w:hAnsi="Maven Pro" w:cs="Arial"/>
+          <w:bCs/>
+          <w:sz w:val="28"/>
           <w:szCs w:val="28"/>
           <w14:textOutline w14:w="0" w14:cap="flat" w14:cmpd="sng" w14:algn="ctr">
             <w14:noFill/>
@@ -1239,43 +1395,42 @@
           <w:bCs/>
           <w:sz w:val="28"/>
           <w:szCs w:val="28"/>
-          <w14:textOutline w14:w="0" w14:cap="flat" w14:cmpd="sng" w14:algn="ctr">
-            <w14:noFill/>
-            <w14:prstDash w14:val="solid"/>
-            <w14:round/>
-          </w14:textOutline>
-        </w:rPr>
-      </w:pPr>
-      <w:r>
-        <w:rPr>
-          <w:rFonts w:ascii="Maven Pro" w:hAnsi="Maven Pro" w:cs="Arial"/>
-          <w:bCs/>
-          <w:sz w:val="28"/>
-          <w:szCs w:val="28"/>
-          <w14:textOutline w14:w="0" w14:cap="flat" w14:cmpd="sng" w14:algn="ctr">
-            <w14:noFill/>
-            <w14:prstDash w14:val="solid"/>
-            <w14:round/>
-          </w14:textOutline>
-        </w:rPr>
-        <w:t>O orçamento do projeto será de R</w:t>
-      </w:r>
-      <w:proofErr w:type="gramStart"/>
-      <w:r>
-        <w:rPr>
-          <w:rFonts w:ascii="Maven Pro" w:hAnsi="Maven Pro" w:cs="Arial"/>
-          <w:bCs/>
-          <w:sz w:val="28"/>
-          <w:szCs w:val="28"/>
-          <w14:textOutline w14:w="0" w14:cap="flat" w14:cmpd="sng" w14:algn="ctr">
-            <w14:noFill/>
-            <w14:prstDash w14:val="solid"/>
-            <w14:round/>
-          </w14:textOutline>
-        </w:rPr>
-        <w:t>$ .</w:t>
-      </w:r>
-      <w:proofErr w:type="gramEnd"/>
+          <w:u w:val="single"/>
+          <w14:textOutline w14:w="0" w14:cap="flat" w14:cmpd="sng" w14:algn="ctr">
+            <w14:noFill/>
+            <w14:prstDash w14:val="solid"/>
+            <w14:round/>
+          </w14:textOutline>
+        </w:rPr>
+      </w:pPr>
+      <w:r>
+        <w:rPr>
+          <w:rFonts w:ascii="Maven Pro" w:hAnsi="Maven Pro" w:cs="Arial"/>
+          <w:bCs/>
+          <w:sz w:val="28"/>
+          <w:szCs w:val="28"/>
+          <w14:textOutline w14:w="0" w14:cap="flat" w14:cmpd="sng" w14:algn="ctr">
+            <w14:noFill/>
+            <w14:prstDash w14:val="solid"/>
+            <w14:round/>
+          </w14:textOutline>
+        </w:rPr>
+        <w:t>O orçamento do projeto será</w:t>
+      </w:r>
+      <w:r>
+        <w:rPr>
+          <w:rFonts w:ascii="Maven Pro" w:hAnsi="Maven Pro" w:cs="Arial"/>
+          <w:bCs/>
+          <w:sz w:val="28"/>
+          <w:szCs w:val="28"/>
+          <w14:textOutline w14:w="0" w14:cap="flat" w14:cmpd="sng" w14:algn="ctr">
+            <w14:noFill/>
+            <w14:prstDash w14:val="solid"/>
+            <w14:round/>
+          </w14:textOutline>
+        </w:rPr>
+        <w:t xml:space="preserve"> estruturado por três diferentes caminhos. Primeiro será segundo os requisitos do projeto que terão custo ao cliente de R$200/H, depois segundo a quantidade de sensores e por último a escolha de plano e manutenção.</w:t>
+      </w:r>
     </w:p>
     <w:p>
       <w:pPr>
@@ -1326,22 +1481,23 @@
     </w:p>
     <w:p>
       <w:pPr>
-        <w:jc w:val="both"/>
-        <w:rPr>
-          <w:rFonts w:ascii="Bahnschrift Light" w:hAnsi="Bahnschrift Light" w:cs="Arial"/>
-          <w:bCs/>
-          <w:sz w:val="28"/>
-          <w:szCs w:val="28"/>
-          <w14:textOutline w14:w="0" w14:cap="flat" w14:cmpd="sng" w14:algn="ctr">
-            <w14:noFill/>
-            <w14:prstDash w14:val="solid"/>
-            <w14:round/>
-          </w14:textOutline>
-        </w:rPr>
-      </w:pPr>
-      <w:r>
-        <w:rPr>
-          <w:rFonts w:ascii="Bahnschrift Light" w:hAnsi="Bahnschrift Light" w:cs="Arial"/>
+        <w:spacing w:line="240" w:lineRule="auto"/>
+        <w:jc w:val="both"/>
+        <w:rPr>
+          <w:rFonts w:ascii="Maven Pro" w:hAnsi="Maven Pro" w:cs="Arial"/>
+          <w:bCs/>
+          <w:sz w:val="28"/>
+          <w:szCs w:val="28"/>
+          <w14:textOutline w14:w="0" w14:cap="flat" w14:cmpd="sng" w14:algn="ctr">
+            <w14:noFill/>
+            <w14:prstDash w14:val="solid"/>
+            <w14:round/>
+          </w14:textOutline>
+        </w:rPr>
+      </w:pPr>
+      <w:r>
+        <w:rPr>
+          <w:rFonts w:ascii="Maven Pro" w:hAnsi="Maven Pro" w:cs="Arial"/>
           <w:bCs/>
           <w:sz w:val="28"/>
           <w:szCs w:val="28"/>
@@ -1356,7 +1512,7 @@
       <w:proofErr w:type="spellStart"/>
       <w:r>
         <w:rPr>
-          <w:rFonts w:ascii="Bahnschrift Light" w:hAnsi="Bahnschrift Light" w:cs="Arial"/>
+          <w:rFonts w:ascii="Maven Pro" w:hAnsi="Maven Pro" w:cs="Arial"/>
           <w:bCs/>
           <w:sz w:val="28"/>
           <w:szCs w:val="28"/>
@@ -1371,7 +1527,7 @@
       <w:proofErr w:type="spellEnd"/>
       <w:r>
         <w:rPr>
-          <w:rFonts w:ascii="Bahnschrift Light" w:hAnsi="Bahnschrift Light" w:cs="Arial"/>
+          <w:rFonts w:ascii="Maven Pro" w:hAnsi="Maven Pro" w:cs="Arial"/>
           <w:bCs/>
           <w:sz w:val="28"/>
           <w:szCs w:val="28"/>
@@ -1385,7 +1541,7 @@
       </w:r>
       <w:r>
         <w:rPr>
-          <w:rFonts w:ascii="Bahnschrift Light" w:hAnsi="Bahnschrift Light" w:cs="Arial"/>
+          <w:rFonts w:ascii="Maven Pro" w:hAnsi="Maven Pro" w:cs="Arial"/>
           <w:bCs/>
           <w:sz w:val="28"/>
           <w:szCs w:val="28"/>
@@ -2049,6 +2205,7 @@
   <w:style w:type="character" w:default="1" w:styleId="Fontepargpadro">
     <w:name w:val="Default Paragraph Font"/>
     <w:uiPriority w:val="1"/>
+    <w:semiHidden/>
     <w:unhideWhenUsed/>
   </w:style>
   <w:style w:type="table" w:default="1" w:styleId="Tabelanormal">
@@ -2348,6 +2505,21 @@
 </file>
 
 <file path=customXml/item1.xml><?xml version="1.0" encoding="utf-8"?>
+<p:properties xmlns:p="http://schemas.microsoft.com/office/2006/metadata/properties" xmlns:xsi="http://www.w3.org/2001/XMLSchema-instance" xmlns:pc="http://schemas.microsoft.com/office/infopath/2007/PartnerControls">
+  <documentManagement/>
+</p:properties>
+</file>
+
+<file path=customXml/item2.xml><?xml version="1.0" encoding="utf-8"?>
+<?mso-contentType ?>
+<FormTemplates xmlns="http://schemas.microsoft.com/sharepoint/v3/contenttype/forms">
+  <Display>DocumentLibraryForm</Display>
+  <Edit>DocumentLibraryForm</Edit>
+  <New>DocumentLibraryForm</New>
+</FormTemplates>
+</file>
+
+<file path=customXml/item3.xml><?xml version="1.0" encoding="utf-8"?>
 <ct:contentTypeSchema xmlns:ct="http://schemas.microsoft.com/office/2006/metadata/contentType" xmlns:ma="http://schemas.microsoft.com/office/2006/metadata/properties/metaAttributes" ct:_="" ma:_="" ma:contentTypeName="Document" ma:contentTypeID="0x0101004D47DF97F5812C48AC56EEAD13F91A14" ma:contentTypeVersion="2" ma:contentTypeDescription="Create a new document." ma:contentTypeScope="" ma:versionID="80e16e9b07cfffbd203191ee41c2d8fb">
   <xsd:schema xmlns:xsd="http://www.w3.org/2001/XMLSchema" xmlns:xs="http://www.w3.org/2001/XMLSchema" xmlns:p="http://schemas.microsoft.com/office/2006/metadata/properties" xmlns:ns3="2738bcf7-a7d1-483c-b8c3-3b8e485feb0d" targetNamespace="http://schemas.microsoft.com/office/2006/metadata/properties" ma:root="true" ma:fieldsID="839ae3dc7b3ebe11bb46aea760b92129" ns3:_="">
     <xsd:import namespace="2738bcf7-a7d1-483c-b8c3-3b8e485feb0d"/>
@@ -2479,22 +2651,24 @@
 </ct:contentTypeSchema>
 </file>
 
-<file path=customXml/item2.xml><?xml version="1.0" encoding="utf-8"?>
-<?mso-contentType ?>
-<FormTemplates xmlns="http://schemas.microsoft.com/sharepoint/v3/contenttype/forms">
-  <Display>DocumentLibraryForm</Display>
-  <Edit>DocumentLibraryForm</Edit>
-  <New>DocumentLibraryForm</New>
-</FormTemplates>
+<file path=customXml/itemProps1.xml><?xml version="1.0" encoding="utf-8"?>
+<ds:datastoreItem xmlns:ds="http://schemas.openxmlformats.org/officeDocument/2006/customXml" ds:itemID="{85CD06B4-52BF-49D8-88B7-B4CBA16FECA4}">
+  <ds:schemaRefs>
+    <ds:schemaRef ds:uri="http://schemas.microsoft.com/office/2006/metadata/properties"/>
+    <ds:schemaRef ds:uri="http://schemas.microsoft.com/office/infopath/2007/PartnerControls"/>
+  </ds:schemaRefs>
+</ds:datastoreItem>
 </file>
 
-<file path=customXml/item3.xml><?xml version="1.0" encoding="utf-8"?>
-<p:properties xmlns:p="http://schemas.microsoft.com/office/2006/metadata/properties" xmlns:xsi="http://www.w3.org/2001/XMLSchema-instance" xmlns:pc="http://schemas.microsoft.com/office/infopath/2007/PartnerControls">
-  <documentManagement/>
-</p:properties>
+<file path=customXml/itemProps2.xml><?xml version="1.0" encoding="utf-8"?>
+<ds:datastoreItem xmlns:ds="http://schemas.openxmlformats.org/officeDocument/2006/customXml" ds:itemID="{3EFC2001-8FAC-4D74-BBA4-B212B85323DE}">
+  <ds:schemaRefs>
+    <ds:schemaRef ds:uri="http://schemas.microsoft.com/sharepoint/v3/contenttype/forms"/>
+  </ds:schemaRefs>
+</ds:datastoreItem>
 </file>
 
-<file path=customXml/itemProps1.xml><?xml version="1.0" encoding="utf-8"?>
+<file path=customXml/itemProps3.xml><?xml version="1.0" encoding="utf-8"?>
 <ds:datastoreItem xmlns:ds="http://schemas.openxmlformats.org/officeDocument/2006/customXml" ds:itemID="{09B1FD94-0DEB-4D1C-89B9-F15586E0D6D7}">
   <ds:schemaRefs>
     <ds:schemaRef ds:uri="http://schemas.microsoft.com/office/2006/metadata/contentType"/>
@@ -2510,28 +2684,4 @@
     <ds:schemaRef ds:uri="http://schemas.microsoft.com/internal/obd"/>
   </ds:schemaRefs>
 </ds:datastoreItem>
-</file>
-
-<file path=customXml/itemProps2.xml><?xml version="1.0" encoding="utf-8"?>
-<ds:datastoreItem xmlns:ds="http://schemas.openxmlformats.org/officeDocument/2006/customXml" ds:itemID="{3EFC2001-8FAC-4D74-BBA4-B212B85323DE}">
-  <ds:schemaRefs>
-    <ds:schemaRef ds:uri="http://schemas.microsoft.com/sharepoint/v3/contenttype/forms"/>
-  </ds:schemaRefs>
-</ds:datastoreItem>
-</file>
-
-<file path=customXml/itemProps3.xml><?xml version="1.0" encoding="utf-8"?>
-<ds:datastoreItem xmlns:ds="http://schemas.openxmlformats.org/officeDocument/2006/customXml" ds:itemID="{85CD06B4-52BF-49D8-88B7-B4CBA16FECA4}">
-  <ds:schemaRefs>
-    <ds:schemaRef ds:uri="http://purl.org/dc/terms/"/>
-    <ds:schemaRef ds:uri="http://schemas.microsoft.com/office/2006/documentManagement/types"/>
-    <ds:schemaRef ds:uri="2738bcf7-a7d1-483c-b8c3-3b8e485feb0d"/>
-    <ds:schemaRef ds:uri="http://purl.org/dc/elements/1.1/"/>
-    <ds:schemaRef ds:uri="http://www.w3.org/XML/1998/namespace"/>
-    <ds:schemaRef ds:uri="http://schemas.microsoft.com/office/infopath/2007/PartnerControls"/>
-    <ds:schemaRef ds:uri="http://schemas.openxmlformats.org/package/2006/metadata/core-properties"/>
-    <ds:schemaRef ds:uri="http://schemas.microsoft.com/office/2006/metadata/properties"/>
-    <ds:schemaRef ds:uri="http://purl.org/dc/dcmitype/"/>
-  </ds:schemaRefs>
-</ds:datastoreItem>
 </file>
</xml_diff>

<commit_message>
att justificativa do proj
</commit_message>
<xml_diff>
--- a/Justificativa.docx
+++ b/Justificativa.docx
@@ -1058,26 +1058,7 @@
           </w14:textOutline>
         </w:rPr>
       </w:pPr>
-    </w:p>
-    <w:p>
-      <w:pPr>
-        <w:jc w:val="both"/>
-        <w:rPr>
-          <w:rFonts w:ascii="Maven Pro" w:hAnsi="Maven Pro" w:cs="Arial"/>
-          <w:bCs/>
-          <w:sz w:val="28"/>
-          <w:szCs w:val="28"/>
-          <w14:textOutline w14:w="0" w14:cap="flat" w14:cmpd="sng" w14:algn="ctr">
-            <w14:noFill/>
-            <w14:prstDash w14:val="solid"/>
-            <w14:round/>
-          </w14:textOutline>
-        </w:rPr>
-      </w:pPr>
-    </w:p>
-    <w:p>
-      <w:pPr>
-        <w:jc w:val="both"/>
+      <w:r>
         <w:rPr>
           <w:rFonts w:ascii="Maven Pro" w:hAnsi="Maven Pro" w:cs="Arial"/>
           <w:b/>
@@ -1089,6 +1070,123 @@
             <w14:round/>
           </w14:textOutline>
         </w:rPr>
+        <w:lastRenderedPageBreak/>
+        <w:t>Restrições:</w:t>
+      </w:r>
+    </w:p>
+    <w:p>
+      <w:pPr>
+        <w:jc w:val="both"/>
+        <w:rPr>
+          <w:rFonts w:ascii="Maven Pro" w:hAnsi="Maven Pro" w:cs="Arial"/>
+          <w:bCs/>
+          <w:sz w:val="28"/>
+          <w:szCs w:val="28"/>
+          <w14:textOutline w14:w="0" w14:cap="flat" w14:cmpd="sng" w14:algn="ctr">
+            <w14:noFill/>
+            <w14:prstDash w14:val="solid"/>
+            <w14:round/>
+          </w14:textOutline>
+        </w:rPr>
+      </w:pPr>
+      <w:r>
+        <w:rPr>
+          <w:rFonts w:ascii="Maven Pro" w:hAnsi="Maven Pro" w:cs="Arial"/>
+          <w:bCs/>
+          <w:sz w:val="28"/>
+          <w:szCs w:val="28"/>
+          <w14:textOutline w14:w="0" w14:cap="flat" w14:cmpd="sng" w14:algn="ctr">
+            <w14:noFill/>
+            <w14:prstDash w14:val="solid"/>
+            <w14:round/>
+          </w14:textOutline>
+        </w:rPr>
+        <w:t>Estufa</w:t>
+      </w:r>
+      <w:r>
+        <w:rPr>
+          <w:rFonts w:ascii="Maven Pro" w:hAnsi="Maven Pro" w:cs="Arial"/>
+          <w:bCs/>
+          <w:sz w:val="28"/>
+          <w:szCs w:val="28"/>
+          <w14:textOutline w14:w="0" w14:cap="flat" w14:cmpd="sng" w14:algn="ctr">
+            <w14:noFill/>
+            <w14:prstDash w14:val="solid"/>
+            <w14:round/>
+          </w14:textOutline>
+        </w:rPr>
+        <w:t>.</w:t>
+      </w:r>
+    </w:p>
+    <w:p>
+      <w:pPr>
+        <w:jc w:val="both"/>
+        <w:rPr>
+          <w:rFonts w:ascii="Maven Pro" w:hAnsi="Maven Pro" w:cs="Arial"/>
+          <w:bCs/>
+          <w:sz w:val="28"/>
+          <w:szCs w:val="28"/>
+          <w14:textOutline w14:w="0" w14:cap="flat" w14:cmpd="sng" w14:algn="ctr">
+            <w14:noFill/>
+            <w14:prstDash w14:val="solid"/>
+            <w14:round/>
+          </w14:textOutline>
+        </w:rPr>
+      </w:pPr>
+      <w:r>
+        <w:rPr>
+          <w:rFonts w:ascii="Maven Pro" w:hAnsi="Maven Pro" w:cs="Arial"/>
+          <w:bCs/>
+          <w:sz w:val="28"/>
+          <w:szCs w:val="28"/>
+          <w14:textOutline w14:w="0" w14:cap="flat" w14:cmpd="sng" w14:algn="ctr">
+            <w14:noFill/>
+            <w14:prstDash w14:val="solid"/>
+            <w14:round/>
+          </w14:textOutline>
+        </w:rPr>
+        <w:t>Rede de internet</w:t>
+      </w:r>
+      <w:r>
+        <w:rPr>
+          <w:rFonts w:ascii="Maven Pro" w:hAnsi="Maven Pro" w:cs="Arial"/>
+          <w:bCs/>
+          <w:sz w:val="28"/>
+          <w:szCs w:val="28"/>
+          <w14:textOutline w14:w="0" w14:cap="flat" w14:cmpd="sng" w14:algn="ctr">
+            <w14:noFill/>
+            <w14:prstDash w14:val="solid"/>
+            <w14:round/>
+          </w14:textOutline>
+        </w:rPr>
+        <w:t>.</w:t>
+      </w:r>
+    </w:p>
+    <w:p>
+      <w:pPr>
+        <w:jc w:val="both"/>
+        <w:rPr>
+          <w:rFonts w:ascii="Maven Pro" w:hAnsi="Maven Pro" w:cs="Arial"/>
+          <w:bCs/>
+          <w:sz w:val="28"/>
+          <w:szCs w:val="28"/>
+          <w14:textOutline w14:w="0" w14:cap="flat" w14:cmpd="sng" w14:algn="ctr">
+            <w14:noFill/>
+            <w14:prstDash w14:val="solid"/>
+            <w14:round/>
+          </w14:textOutline>
+        </w:rPr>
+      </w:pPr>
+    </w:p>
+    <w:p>
+      <w:pPr>
+        <w:rPr>
+          <w:rFonts w:ascii="Maven Pro" w:hAnsi="Maven Pro" w:cs="Arial"/>
+          <w:bCs/>
+          <w:noProof/>
+          <w:sz w:val="28"/>
+          <w:szCs w:val="28"/>
+        </w:rPr>
       </w:pPr>
       <w:r>
         <w:rPr>
@@ -1102,124 +1200,55 @@
             <w14:round/>
           </w14:textOutline>
         </w:rPr>
-        <w:t>Restrições:</w:t>
-      </w:r>
-    </w:p>
-    <w:p>
-      <w:pPr>
+        <w:t>Escopo e Arquitetura:</w:t>
+      </w:r>
+      <w:r>
+        <w:rPr>
+          <w:rFonts w:ascii="Maven Pro" w:hAnsi="Maven Pro" w:cs="Arial"/>
+          <w:bCs/>
+          <w:noProof/>
+          <w:sz w:val="28"/>
+          <w:szCs w:val="28"/>
+        </w:rPr>
+        <w:t xml:space="preserve"> </w:t>
+      </w:r>
+    </w:p>
+    <w:p>
+      <w:pPr>
+        <w:rPr>
+          <w:rFonts w:ascii="Maven Pro" w:hAnsi="Maven Pro" w:cs="Arial"/>
+          <w:bCs/>
+          <w:noProof/>
+          <w:sz w:val="28"/>
+          <w:szCs w:val="28"/>
+        </w:rPr>
+      </w:pPr>
+      <w:r>
+        <w:rPr>
+          <w:rFonts w:ascii="Maven Pro" w:hAnsi="Maven Pro" w:cs="Arial"/>
+          <w:bCs/>
+          <w:noProof/>
+          <w:sz w:val="28"/>
+          <w:szCs w:val="28"/>
+        </w:rPr>
+        <w:t>O projeto tem como escopo a instalação de sensores LM35, afim de medir a temperatura dentro de estufas de café. Arquitetamos o projeto no intuito de resolver os problemas de temperatura utilizando o sensor já citado.</w:t>
+      </w:r>
+    </w:p>
+    <w:p>
+      <w:pPr>
+        <w:rPr>
+          <w:rFonts w:ascii="Maven Pro" w:hAnsi="Maven Pro" w:cs="Arial"/>
+          <w:bCs/>
+          <w:noProof/>
+          <w:sz w:val="28"/>
+          <w:szCs w:val="28"/>
+        </w:rPr>
+      </w:pPr>
+    </w:p>
+    <w:p>
+      <w:pPr>
+        <w:spacing w:line="240" w:lineRule="auto"/>
         <w:jc w:val="both"/>
-        <w:rPr>
-          <w:rFonts w:ascii="Maven Pro" w:hAnsi="Maven Pro" w:cs="Arial"/>
-          <w:bCs/>
-          <w:sz w:val="28"/>
-          <w:szCs w:val="28"/>
-          <w14:textOutline w14:w="0" w14:cap="flat" w14:cmpd="sng" w14:algn="ctr">
-            <w14:noFill/>
-            <w14:prstDash w14:val="solid"/>
-            <w14:round/>
-          </w14:textOutline>
-        </w:rPr>
-      </w:pPr>
-      <w:r>
-        <w:rPr>
-          <w:rFonts w:ascii="Maven Pro" w:hAnsi="Maven Pro" w:cs="Arial"/>
-          <w:bCs/>
-          <w:sz w:val="28"/>
-          <w:szCs w:val="28"/>
-          <w14:textOutline w14:w="0" w14:cap="flat" w14:cmpd="sng" w14:algn="ctr">
-            <w14:noFill/>
-            <w14:prstDash w14:val="solid"/>
-            <w14:round/>
-          </w14:textOutline>
-        </w:rPr>
-        <w:t>Estufa</w:t>
-      </w:r>
-      <w:r>
-        <w:rPr>
-          <w:rFonts w:ascii="Maven Pro" w:hAnsi="Maven Pro" w:cs="Arial"/>
-          <w:bCs/>
-          <w:sz w:val="28"/>
-          <w:szCs w:val="28"/>
-          <w14:textOutline w14:w="0" w14:cap="flat" w14:cmpd="sng" w14:algn="ctr">
-            <w14:noFill/>
-            <w14:prstDash w14:val="solid"/>
-            <w14:round/>
-          </w14:textOutline>
-        </w:rPr>
-        <w:t>.</w:t>
-      </w:r>
-    </w:p>
-    <w:p>
-      <w:pPr>
-        <w:jc w:val="both"/>
-        <w:rPr>
-          <w:rFonts w:ascii="Maven Pro" w:hAnsi="Maven Pro" w:cs="Arial"/>
-          <w:bCs/>
-          <w:sz w:val="28"/>
-          <w:szCs w:val="28"/>
-          <w14:textOutline w14:w="0" w14:cap="flat" w14:cmpd="sng" w14:algn="ctr">
-            <w14:noFill/>
-            <w14:prstDash w14:val="solid"/>
-            <w14:round/>
-          </w14:textOutline>
-        </w:rPr>
-      </w:pPr>
-      <w:r>
-        <w:rPr>
-          <w:rFonts w:ascii="Maven Pro" w:hAnsi="Maven Pro" w:cs="Arial"/>
-          <w:bCs/>
-          <w:sz w:val="28"/>
-          <w:szCs w:val="28"/>
-          <w14:textOutline w14:w="0" w14:cap="flat" w14:cmpd="sng" w14:algn="ctr">
-            <w14:noFill/>
-            <w14:prstDash w14:val="solid"/>
-            <w14:round/>
-          </w14:textOutline>
-        </w:rPr>
-        <w:t>Rede de internet</w:t>
-      </w:r>
-      <w:r>
-        <w:rPr>
-          <w:rFonts w:ascii="Maven Pro" w:hAnsi="Maven Pro" w:cs="Arial"/>
-          <w:bCs/>
-          <w:sz w:val="28"/>
-          <w:szCs w:val="28"/>
-          <w14:textOutline w14:w="0" w14:cap="flat" w14:cmpd="sng" w14:algn="ctr">
-            <w14:noFill/>
-            <w14:prstDash w14:val="solid"/>
-            <w14:round/>
-          </w14:textOutline>
-        </w:rPr>
-        <w:t>.</w:t>
-      </w:r>
-    </w:p>
-    <w:p>
-      <w:pPr>
-        <w:jc w:val="both"/>
-        <w:rPr>
-          <w:rFonts w:ascii="Maven Pro" w:hAnsi="Maven Pro" w:cs="Arial"/>
-          <w:bCs/>
-          <w:sz w:val="28"/>
-          <w:szCs w:val="28"/>
-          <w14:textOutline w14:w="0" w14:cap="flat" w14:cmpd="sng" w14:algn="ctr">
-            <w14:noFill/>
-            <w14:prstDash w14:val="solid"/>
-            <w14:round/>
-          </w14:textOutline>
-        </w:rPr>
-      </w:pPr>
-    </w:p>
-    <w:p>
-      <w:pPr>
-        <w:rPr>
-          <w:rFonts w:ascii="Maven Pro" w:hAnsi="Maven Pro" w:cs="Arial"/>
-          <w:bCs/>
-          <w:noProof/>
-          <w:sz w:val="28"/>
-          <w:szCs w:val="28"/>
-        </w:rPr>
-      </w:pPr>
-      <w:r>
         <w:rPr>
           <w:rFonts w:ascii="Maven Pro" w:hAnsi="Maven Pro" w:cs="Arial"/>
           <w:b/>
@@ -1231,55 +1260,8 @@
             <w14:round/>
           </w14:textOutline>
         </w:rPr>
-        <w:t>Escopo e Arquitetura:</w:t>
-      </w:r>
-      <w:r>
-        <w:rPr>
-          <w:rFonts w:ascii="Maven Pro" w:hAnsi="Maven Pro" w:cs="Arial"/>
-          <w:bCs/>
-          <w:noProof/>
-          <w:sz w:val="28"/>
-          <w:szCs w:val="28"/>
-        </w:rPr>
-        <w:t xml:space="preserve"> </w:t>
-      </w:r>
-    </w:p>
-    <w:p>
-      <w:pPr>
-        <w:rPr>
-          <w:rFonts w:ascii="Maven Pro" w:hAnsi="Maven Pro" w:cs="Arial"/>
-          <w:bCs/>
-          <w:noProof/>
-          <w:sz w:val="28"/>
-          <w:szCs w:val="28"/>
-        </w:rPr>
-      </w:pPr>
-      <w:r>
-        <w:rPr>
-          <w:rFonts w:ascii="Maven Pro" w:hAnsi="Maven Pro" w:cs="Arial"/>
-          <w:bCs/>
-          <w:noProof/>
-          <w:sz w:val="28"/>
-          <w:szCs w:val="28"/>
-        </w:rPr>
-        <w:t>O projeto tem como escopo a instalação de sensores LM35, afim de medir a temperatura dentro de estufas de café. Arquitetamos o projeto no intuito de resolver os problemas de temperatura utilizando o sensor já citado.</w:t>
-      </w:r>
-    </w:p>
-    <w:p>
-      <w:pPr>
-        <w:rPr>
-          <w:rFonts w:ascii="Maven Pro" w:hAnsi="Maven Pro" w:cs="Arial"/>
-          <w:bCs/>
-          <w:noProof/>
-          <w:sz w:val="28"/>
-          <w:szCs w:val="28"/>
-        </w:rPr>
-      </w:pPr>
-    </w:p>
-    <w:p>
-      <w:pPr>
-        <w:spacing w:line="240" w:lineRule="auto"/>
-        <w:jc w:val="both"/>
+      </w:pPr>
+      <w:r>
         <w:rPr>
           <w:rFonts w:ascii="Maven Pro" w:hAnsi="Maven Pro" w:cs="Arial"/>
           <w:b/>
@@ -1291,8 +1273,61 @@
             <w14:round/>
           </w14:textOutline>
         </w:rPr>
-      </w:pPr>
-      <w:r>
+        <w:t xml:space="preserve">Equipe envolvida: </w:t>
+      </w:r>
+    </w:p>
+    <w:p>
+      <w:pPr>
+        <w:spacing w:line="240" w:lineRule="auto"/>
+        <w:jc w:val="both"/>
+        <w:rPr>
+          <w:rFonts w:ascii="Maven Pro" w:hAnsi="Maven Pro" w:cs="Arial"/>
+          <w:bCs/>
+          <w:sz w:val="28"/>
+          <w:szCs w:val="16"/>
+          <w14:textOutline w14:w="0" w14:cap="flat" w14:cmpd="sng" w14:algn="ctr">
+            <w14:noFill/>
+            <w14:prstDash w14:val="solid"/>
+            <w14:round/>
+          </w14:textOutline>
+        </w:rPr>
+      </w:pPr>
+      <w:r>
+        <w:rPr>
+          <w:rFonts w:ascii="Maven Pro" w:hAnsi="Maven Pro" w:cs="Arial"/>
+          <w:bCs/>
+          <w:sz w:val="28"/>
+          <w:szCs w:val="16"/>
+          <w14:textOutline w14:w="0" w14:cap="flat" w14:cmpd="sng" w14:algn="ctr">
+            <w14:noFill/>
+            <w14:prstDash w14:val="solid"/>
+            <w14:round/>
+          </w14:textOutline>
+        </w:rPr>
+        <w:t>Bolt Tech</w:t>
+      </w:r>
+    </w:p>
+    <w:p>
+      <w:pPr>
+        <w:spacing w:line="240" w:lineRule="auto"/>
+        <w:jc w:val="both"/>
+        <w:rPr>
+          <w:rFonts w:ascii="Maven Pro" w:hAnsi="Maven Pro" w:cs="Arial"/>
+          <w:bCs/>
+          <w:sz w:val="28"/>
+          <w:szCs w:val="28"/>
+          <w14:textOutline w14:w="0" w14:cap="flat" w14:cmpd="sng" w14:algn="ctr">
+            <w14:noFill/>
+            <w14:prstDash w14:val="solid"/>
+            <w14:round/>
+          </w14:textOutline>
+        </w:rPr>
+      </w:pPr>
+    </w:p>
+    <w:p>
+      <w:pPr>
+        <w:spacing w:line="240" w:lineRule="auto"/>
+        <w:jc w:val="both"/>
         <w:rPr>
           <w:rFonts w:ascii="Maven Pro" w:hAnsi="Maven Pro" w:cs="Arial"/>
           <w:b/>
@@ -1304,61 +1339,8 @@
             <w14:round/>
           </w14:textOutline>
         </w:rPr>
-        <w:t xml:space="preserve">Equipe envolvida: </w:t>
-      </w:r>
-    </w:p>
-    <w:p>
-      <w:pPr>
-        <w:spacing w:line="240" w:lineRule="auto"/>
-        <w:jc w:val="both"/>
-        <w:rPr>
-          <w:rFonts w:ascii="Maven Pro" w:hAnsi="Maven Pro" w:cs="Arial"/>
-          <w:bCs/>
-          <w:sz w:val="28"/>
-          <w:szCs w:val="16"/>
-          <w14:textOutline w14:w="0" w14:cap="flat" w14:cmpd="sng" w14:algn="ctr">
-            <w14:noFill/>
-            <w14:prstDash w14:val="solid"/>
-            <w14:round/>
-          </w14:textOutline>
-        </w:rPr>
-      </w:pPr>
-      <w:r>
-        <w:rPr>
-          <w:rFonts w:ascii="Maven Pro" w:hAnsi="Maven Pro" w:cs="Arial"/>
-          <w:bCs/>
-          <w:sz w:val="28"/>
-          <w:szCs w:val="16"/>
-          <w14:textOutline w14:w="0" w14:cap="flat" w14:cmpd="sng" w14:algn="ctr">
-            <w14:noFill/>
-            <w14:prstDash w14:val="solid"/>
-            <w14:round/>
-          </w14:textOutline>
-        </w:rPr>
-        <w:t>Bolt Tech</w:t>
-      </w:r>
-    </w:p>
-    <w:p>
-      <w:pPr>
-        <w:spacing w:line="240" w:lineRule="auto"/>
-        <w:jc w:val="both"/>
-        <w:rPr>
-          <w:rFonts w:ascii="Maven Pro" w:hAnsi="Maven Pro" w:cs="Arial"/>
-          <w:bCs/>
-          <w:sz w:val="28"/>
-          <w:szCs w:val="28"/>
-          <w14:textOutline w14:w="0" w14:cap="flat" w14:cmpd="sng" w14:algn="ctr">
-            <w14:noFill/>
-            <w14:prstDash w14:val="solid"/>
-            <w14:round/>
-          </w14:textOutline>
-        </w:rPr>
-      </w:pPr>
-    </w:p>
-    <w:p>
-      <w:pPr>
-        <w:spacing w:line="240" w:lineRule="auto"/>
-        <w:jc w:val="both"/>
+      </w:pPr>
+      <w:r>
         <w:rPr>
           <w:rFonts w:ascii="Maven Pro" w:hAnsi="Maven Pro" w:cs="Arial"/>
           <w:b/>
@@ -1370,8 +1352,75 @@
             <w14:round/>
           </w14:textOutline>
         </w:rPr>
-      </w:pPr>
-      <w:r>
+        <w:t>Orçamento</w:t>
+      </w:r>
+    </w:p>
+    <w:p>
+      <w:pPr>
+        <w:spacing w:line="240" w:lineRule="auto"/>
+        <w:jc w:val="both"/>
+        <w:rPr>
+          <w:rFonts w:ascii="Maven Pro" w:hAnsi="Maven Pro" w:cs="Arial"/>
+          <w:bCs/>
+          <w:sz w:val="28"/>
+          <w:szCs w:val="28"/>
+          <w:u w:val="single"/>
+          <w14:textOutline w14:w="0" w14:cap="flat" w14:cmpd="sng" w14:algn="ctr">
+            <w14:noFill/>
+            <w14:prstDash w14:val="solid"/>
+            <w14:round/>
+          </w14:textOutline>
+        </w:rPr>
+      </w:pPr>
+      <w:r>
+        <w:rPr>
+          <w:rFonts w:ascii="Maven Pro" w:hAnsi="Maven Pro" w:cs="Arial"/>
+          <w:bCs/>
+          <w:sz w:val="28"/>
+          <w:szCs w:val="28"/>
+          <w14:textOutline w14:w="0" w14:cap="flat" w14:cmpd="sng" w14:algn="ctr">
+            <w14:noFill/>
+            <w14:prstDash w14:val="solid"/>
+            <w14:round/>
+          </w14:textOutline>
+        </w:rPr>
+        <w:t>O orçamento do projeto será</w:t>
+      </w:r>
+      <w:r>
+        <w:rPr>
+          <w:rFonts w:ascii="Maven Pro" w:hAnsi="Maven Pro" w:cs="Arial"/>
+          <w:bCs/>
+          <w:sz w:val="28"/>
+          <w:szCs w:val="28"/>
+          <w14:textOutline w14:w="0" w14:cap="flat" w14:cmpd="sng" w14:algn="ctr">
+            <w14:noFill/>
+            <w14:prstDash w14:val="solid"/>
+            <w14:round/>
+          </w14:textOutline>
+        </w:rPr>
+        <w:t xml:space="preserve"> estruturado por três diferentes caminhos. Primeiro será segundo os requisitos do projeto que terão custo ao cliente de R$200/H, depois segundo a quantidade de sensores e por último a escolha de plano e manutenção.</w:t>
+      </w:r>
+    </w:p>
+    <w:p>
+      <w:pPr>
+        <w:spacing w:line="240" w:lineRule="auto"/>
+        <w:jc w:val="both"/>
+        <w:rPr>
+          <w:rFonts w:ascii="Maven Pro" w:hAnsi="Maven Pro" w:cs="Arial"/>
+          <w:bCs/>
+          <w:sz w:val="48"/>
+          <w:szCs w:val="48"/>
+          <w14:textOutline w14:w="0" w14:cap="flat" w14:cmpd="sng" w14:algn="ctr">
+            <w14:noFill/>
+            <w14:prstDash w14:val="solid"/>
+            <w14:round/>
+          </w14:textOutline>
+        </w:rPr>
+      </w:pPr>
+    </w:p>
+    <w:p>
+      <w:pPr>
+        <w:jc w:val="both"/>
         <w:rPr>
           <w:rFonts w:ascii="Maven Pro" w:hAnsi="Maven Pro" w:cs="Arial"/>
           <w:b/>
@@ -1383,75 +1432,8 @@
             <w14:round/>
           </w14:textOutline>
         </w:rPr>
-        <w:t>Orçamento</w:t>
-      </w:r>
-    </w:p>
-    <w:p>
-      <w:pPr>
-        <w:spacing w:line="240" w:lineRule="auto"/>
-        <w:jc w:val="both"/>
-        <w:rPr>
-          <w:rFonts w:ascii="Maven Pro" w:hAnsi="Maven Pro" w:cs="Arial"/>
-          <w:bCs/>
-          <w:sz w:val="28"/>
-          <w:szCs w:val="28"/>
-          <w:u w:val="single"/>
-          <w14:textOutline w14:w="0" w14:cap="flat" w14:cmpd="sng" w14:algn="ctr">
-            <w14:noFill/>
-            <w14:prstDash w14:val="solid"/>
-            <w14:round/>
-          </w14:textOutline>
-        </w:rPr>
-      </w:pPr>
-      <w:r>
-        <w:rPr>
-          <w:rFonts w:ascii="Maven Pro" w:hAnsi="Maven Pro" w:cs="Arial"/>
-          <w:bCs/>
-          <w:sz w:val="28"/>
-          <w:szCs w:val="28"/>
-          <w14:textOutline w14:w="0" w14:cap="flat" w14:cmpd="sng" w14:algn="ctr">
-            <w14:noFill/>
-            <w14:prstDash w14:val="solid"/>
-            <w14:round/>
-          </w14:textOutline>
-        </w:rPr>
-        <w:t>O orçamento do projeto será</w:t>
-      </w:r>
-      <w:r>
-        <w:rPr>
-          <w:rFonts w:ascii="Maven Pro" w:hAnsi="Maven Pro" w:cs="Arial"/>
-          <w:bCs/>
-          <w:sz w:val="28"/>
-          <w:szCs w:val="28"/>
-          <w14:textOutline w14:w="0" w14:cap="flat" w14:cmpd="sng" w14:algn="ctr">
-            <w14:noFill/>
-            <w14:prstDash w14:val="solid"/>
-            <w14:round/>
-          </w14:textOutline>
-        </w:rPr>
-        <w:t xml:space="preserve"> estruturado por três diferentes caminhos. Primeiro será segundo os requisitos do projeto que terão custo ao cliente de R$200/H, depois segundo a quantidade de sensores e por último a escolha de plano e manutenção.</w:t>
-      </w:r>
-    </w:p>
-    <w:p>
-      <w:pPr>
-        <w:spacing w:line="240" w:lineRule="auto"/>
-        <w:jc w:val="both"/>
-        <w:rPr>
-          <w:rFonts w:ascii="Maven Pro" w:hAnsi="Maven Pro" w:cs="Arial"/>
-          <w:bCs/>
-          <w:sz w:val="48"/>
-          <w:szCs w:val="48"/>
-          <w14:textOutline w14:w="0" w14:cap="flat" w14:cmpd="sng" w14:algn="ctr">
-            <w14:noFill/>
-            <w14:prstDash w14:val="solid"/>
-            <w14:round/>
-          </w14:textOutline>
-        </w:rPr>
-      </w:pPr>
-    </w:p>
-    <w:p>
-      <w:pPr>
-        <w:jc w:val="both"/>
+      </w:pPr>
+      <w:r>
         <w:rPr>
           <w:rFonts w:ascii="Maven Pro" w:hAnsi="Maven Pro" w:cs="Arial"/>
           <w:b/>
@@ -1463,19 +1445,6 @@
             <w14:round/>
           </w14:textOutline>
         </w:rPr>
-      </w:pPr>
-      <w:r>
-        <w:rPr>
-          <w:rFonts w:ascii="Maven Pro" w:hAnsi="Maven Pro" w:cs="Arial"/>
-          <w:b/>
-          <w:sz w:val="48"/>
-          <w:szCs w:val="48"/>
-          <w14:textOutline w14:w="0" w14:cap="flat" w14:cmpd="sng" w14:algn="ctr">
-            <w14:noFill/>
-            <w14:prstDash w14:val="solid"/>
-            <w14:round/>
-          </w14:textOutline>
-        </w:rPr>
         <w:t xml:space="preserve">Sustentação: </w:t>
       </w:r>
     </w:p>
@@ -1509,35 +1478,61 @@
         </w:rPr>
         <w:t xml:space="preserve">O projeto da </w:t>
       </w:r>
-      <w:proofErr w:type="spellStart"/>
-      <w:r>
-        <w:rPr>
-          <w:rFonts w:ascii="Maven Pro" w:hAnsi="Maven Pro" w:cs="Arial"/>
-          <w:bCs/>
-          <w:sz w:val="28"/>
-          <w:szCs w:val="28"/>
-          <w14:textOutline w14:w="0" w14:cap="flat" w14:cmpd="sng" w14:algn="ctr">
-            <w14:noFill/>
-            <w14:prstDash w14:val="solid"/>
-            <w14:round/>
-          </w14:textOutline>
-        </w:rPr>
-        <w:t>bolt</w:t>
-      </w:r>
-      <w:proofErr w:type="spellEnd"/>
-      <w:r>
-        <w:rPr>
-          <w:rFonts w:ascii="Maven Pro" w:hAnsi="Maven Pro" w:cs="Arial"/>
-          <w:bCs/>
-          <w:sz w:val="28"/>
-          <w:szCs w:val="28"/>
-          <w14:textOutline w14:w="0" w14:cap="flat" w14:cmpd="sng" w14:algn="ctr">
-            <w14:noFill/>
-            <w14:prstDash w14:val="solid"/>
-            <w14:round/>
-          </w14:textOutline>
-        </w:rPr>
-        <w:t xml:space="preserve"> tech é baseado em planos mensais, semestrais e anuais</w:t>
+      <w:r>
+        <w:rPr>
+          <w:rFonts w:ascii="Maven Pro" w:hAnsi="Maven Pro" w:cs="Arial"/>
+          <w:bCs/>
+          <w:sz w:val="28"/>
+          <w:szCs w:val="28"/>
+          <w14:textOutline w14:w="0" w14:cap="flat" w14:cmpd="sng" w14:algn="ctr">
+            <w14:noFill/>
+            <w14:prstDash w14:val="solid"/>
+            <w14:round/>
+          </w14:textOutline>
+        </w:rPr>
+        <w:t>B</w:t>
+      </w:r>
+      <w:r>
+        <w:rPr>
+          <w:rFonts w:ascii="Maven Pro" w:hAnsi="Maven Pro" w:cs="Arial"/>
+          <w:bCs/>
+          <w:sz w:val="28"/>
+          <w:szCs w:val="28"/>
+          <w14:textOutline w14:w="0" w14:cap="flat" w14:cmpd="sng" w14:algn="ctr">
+            <w14:noFill/>
+            <w14:prstDash w14:val="solid"/>
+            <w14:round/>
+          </w14:textOutline>
+        </w:rPr>
+        <w:t xml:space="preserve">olt </w:t>
+      </w:r>
+      <w:r>
+        <w:rPr>
+          <w:rFonts w:ascii="Maven Pro" w:hAnsi="Maven Pro" w:cs="Arial"/>
+          <w:bCs/>
+          <w:sz w:val="28"/>
+          <w:szCs w:val="28"/>
+          <w14:textOutline w14:w="0" w14:cap="flat" w14:cmpd="sng" w14:algn="ctr">
+            <w14:noFill/>
+            <w14:prstDash w14:val="solid"/>
+            <w14:round/>
+          </w14:textOutline>
+        </w:rPr>
+        <w:t>T</w:t>
+      </w:r>
+      <w:r>
+        <w:rPr>
+          <w:rFonts w:ascii="Maven Pro" w:hAnsi="Maven Pro" w:cs="Arial"/>
+          <w:bCs/>
+          <w:sz w:val="28"/>
+          <w:szCs w:val="28"/>
+          <w14:textOutline w14:w="0" w14:cap="flat" w14:cmpd="sng" w14:algn="ctr">
+            <w14:noFill/>
+            <w14:prstDash w14:val="solid"/>
+            <w14:round/>
+          </w14:textOutline>
+        </w:rPr>
+        <w:t>ech é baseado em planos mensais, semestrais e anuais</w:t>
       </w:r>
       <w:r>
         <w:rPr>
@@ -2505,21 +2500,6 @@
 </file>
 
 <file path=customXml/item1.xml><?xml version="1.0" encoding="utf-8"?>
-<p:properties xmlns:p="http://schemas.microsoft.com/office/2006/metadata/properties" xmlns:xsi="http://www.w3.org/2001/XMLSchema-instance" xmlns:pc="http://schemas.microsoft.com/office/infopath/2007/PartnerControls">
-  <documentManagement/>
-</p:properties>
-</file>
-
-<file path=customXml/item2.xml><?xml version="1.0" encoding="utf-8"?>
-<?mso-contentType ?>
-<FormTemplates xmlns="http://schemas.microsoft.com/sharepoint/v3/contenttype/forms">
-  <Display>DocumentLibraryForm</Display>
-  <Edit>DocumentLibraryForm</Edit>
-  <New>DocumentLibraryForm</New>
-</FormTemplates>
-</file>
-
-<file path=customXml/item3.xml><?xml version="1.0" encoding="utf-8"?>
 <ct:contentTypeSchema xmlns:ct="http://schemas.microsoft.com/office/2006/metadata/contentType" xmlns:ma="http://schemas.microsoft.com/office/2006/metadata/properties/metaAttributes" ct:_="" ma:_="" ma:contentTypeName="Document" ma:contentTypeID="0x0101004D47DF97F5812C48AC56EEAD13F91A14" ma:contentTypeVersion="2" ma:contentTypeDescription="Create a new document." ma:contentTypeScope="" ma:versionID="80e16e9b07cfffbd203191ee41c2d8fb">
   <xsd:schema xmlns:xsd="http://www.w3.org/2001/XMLSchema" xmlns:xs="http://www.w3.org/2001/XMLSchema" xmlns:p="http://schemas.microsoft.com/office/2006/metadata/properties" xmlns:ns3="2738bcf7-a7d1-483c-b8c3-3b8e485feb0d" targetNamespace="http://schemas.microsoft.com/office/2006/metadata/properties" ma:root="true" ma:fieldsID="839ae3dc7b3ebe11bb46aea760b92129" ns3:_="">
     <xsd:import namespace="2738bcf7-a7d1-483c-b8c3-3b8e485feb0d"/>
@@ -2651,24 +2631,22 @@
 </ct:contentTypeSchema>
 </file>
 
-<file path=customXml/itemProps1.xml><?xml version="1.0" encoding="utf-8"?>
-<ds:datastoreItem xmlns:ds="http://schemas.openxmlformats.org/officeDocument/2006/customXml" ds:itemID="{85CD06B4-52BF-49D8-88B7-B4CBA16FECA4}">
-  <ds:schemaRefs>
-    <ds:schemaRef ds:uri="http://schemas.microsoft.com/office/2006/metadata/properties"/>
-    <ds:schemaRef ds:uri="http://schemas.microsoft.com/office/infopath/2007/PartnerControls"/>
-  </ds:schemaRefs>
-</ds:datastoreItem>
+<file path=customXml/item2.xml><?xml version="1.0" encoding="utf-8"?>
+<?mso-contentType ?>
+<FormTemplates xmlns="http://schemas.microsoft.com/sharepoint/v3/contenttype/forms">
+  <Display>DocumentLibraryForm</Display>
+  <Edit>DocumentLibraryForm</Edit>
+  <New>DocumentLibraryForm</New>
+</FormTemplates>
 </file>
 
-<file path=customXml/itemProps2.xml><?xml version="1.0" encoding="utf-8"?>
-<ds:datastoreItem xmlns:ds="http://schemas.openxmlformats.org/officeDocument/2006/customXml" ds:itemID="{3EFC2001-8FAC-4D74-BBA4-B212B85323DE}">
-  <ds:schemaRefs>
-    <ds:schemaRef ds:uri="http://schemas.microsoft.com/sharepoint/v3/contenttype/forms"/>
-  </ds:schemaRefs>
-</ds:datastoreItem>
+<file path=customXml/item3.xml><?xml version="1.0" encoding="utf-8"?>
+<p:properties xmlns:p="http://schemas.microsoft.com/office/2006/metadata/properties" xmlns:xsi="http://www.w3.org/2001/XMLSchema-instance" xmlns:pc="http://schemas.microsoft.com/office/infopath/2007/PartnerControls">
+  <documentManagement/>
+</p:properties>
 </file>
 
-<file path=customXml/itemProps3.xml><?xml version="1.0" encoding="utf-8"?>
+<file path=customXml/itemProps1.xml><?xml version="1.0" encoding="utf-8"?>
 <ds:datastoreItem xmlns:ds="http://schemas.openxmlformats.org/officeDocument/2006/customXml" ds:itemID="{09B1FD94-0DEB-4D1C-89B9-F15586E0D6D7}">
   <ds:schemaRefs>
     <ds:schemaRef ds:uri="http://schemas.microsoft.com/office/2006/metadata/contentType"/>
@@ -2684,4 +2662,21 @@
     <ds:schemaRef ds:uri="http://schemas.microsoft.com/internal/obd"/>
   </ds:schemaRefs>
 </ds:datastoreItem>
+</file>
+
+<file path=customXml/itemProps2.xml><?xml version="1.0" encoding="utf-8"?>
+<ds:datastoreItem xmlns:ds="http://schemas.openxmlformats.org/officeDocument/2006/customXml" ds:itemID="{3EFC2001-8FAC-4D74-BBA4-B212B85323DE}">
+  <ds:schemaRefs>
+    <ds:schemaRef ds:uri="http://schemas.microsoft.com/sharepoint/v3/contenttype/forms"/>
+  </ds:schemaRefs>
+</ds:datastoreItem>
+</file>
+
+<file path=customXml/itemProps3.xml><?xml version="1.0" encoding="utf-8"?>
+<ds:datastoreItem xmlns:ds="http://schemas.openxmlformats.org/officeDocument/2006/customXml" ds:itemID="{85CD06B4-52BF-49D8-88B7-B4CBA16FECA4}">
+  <ds:schemaRefs>
+    <ds:schemaRef ds:uri="http://schemas.microsoft.com/office/2006/metadata/properties"/>
+    <ds:schemaRef ds:uri="http://schemas.microsoft.com/office/infopath/2007/PartnerControls"/>
+  </ds:schemaRefs>
+</ds:datastoreItem>
 </file>
</xml_diff>

<commit_message>
Atualização do PowerPoint, do Simulador Financeiro e da Justificativa.
</commit_message>
<xml_diff>
--- a/Justificativa.docx
+++ b/Justificativa.docx
@@ -1553,6 +1553,12 @@
     <w:sectPr>
       <w:pgSz w:w="11906" w:h="16838"/>
       <w:pgMar w:top="1417" w:right="1701" w:bottom="1417" w:left="1701" w:header="708" w:footer="708" w:gutter="0"/>
+      <w:pgBorders w:offsetFrom="page">
+        <w:top w:val="single" w:sz="2" w:space="24" w:color="000000" w:themeColor="text1"/>
+        <w:left w:val="single" w:sz="2" w:space="24" w:color="000000" w:themeColor="text1"/>
+        <w:bottom w:val="single" w:sz="2" w:space="24" w:color="000000" w:themeColor="text1"/>
+        <w:right w:val="single" w:sz="2" w:space="24" w:color="000000" w:themeColor="text1"/>
+      </w:pgBorders>
       <w:cols w:space="708"/>
       <w:docGrid w:linePitch="360"/>
     </w:sectPr>
@@ -2500,6 +2506,21 @@
 </file>
 
 <file path=customXml/item1.xml><?xml version="1.0" encoding="utf-8"?>
+<p:properties xmlns:p="http://schemas.microsoft.com/office/2006/metadata/properties" xmlns:xsi="http://www.w3.org/2001/XMLSchema-instance" xmlns:pc="http://schemas.microsoft.com/office/infopath/2007/PartnerControls">
+  <documentManagement/>
+</p:properties>
+</file>
+
+<file path=customXml/item2.xml><?xml version="1.0" encoding="utf-8"?>
+<?mso-contentType ?>
+<FormTemplates xmlns="http://schemas.microsoft.com/sharepoint/v3/contenttype/forms">
+  <Display>DocumentLibraryForm</Display>
+  <Edit>DocumentLibraryForm</Edit>
+  <New>DocumentLibraryForm</New>
+</FormTemplates>
+</file>
+
+<file path=customXml/item3.xml><?xml version="1.0" encoding="utf-8"?>
 <ct:contentTypeSchema xmlns:ct="http://schemas.microsoft.com/office/2006/metadata/contentType" xmlns:ma="http://schemas.microsoft.com/office/2006/metadata/properties/metaAttributes" ct:_="" ma:_="" ma:contentTypeName="Document" ma:contentTypeID="0x0101004D47DF97F5812C48AC56EEAD13F91A14" ma:contentTypeVersion="2" ma:contentTypeDescription="Create a new document." ma:contentTypeScope="" ma:versionID="80e16e9b07cfffbd203191ee41c2d8fb">
   <xsd:schema xmlns:xsd="http://www.w3.org/2001/XMLSchema" xmlns:xs="http://www.w3.org/2001/XMLSchema" xmlns:p="http://schemas.microsoft.com/office/2006/metadata/properties" xmlns:ns3="2738bcf7-a7d1-483c-b8c3-3b8e485feb0d" targetNamespace="http://schemas.microsoft.com/office/2006/metadata/properties" ma:root="true" ma:fieldsID="839ae3dc7b3ebe11bb46aea760b92129" ns3:_="">
     <xsd:import namespace="2738bcf7-a7d1-483c-b8c3-3b8e485feb0d"/>
@@ -2631,22 +2652,24 @@
 </ct:contentTypeSchema>
 </file>
 
-<file path=customXml/item2.xml><?xml version="1.0" encoding="utf-8"?>
-<?mso-contentType ?>
-<FormTemplates xmlns="http://schemas.microsoft.com/sharepoint/v3/contenttype/forms">
-  <Display>DocumentLibraryForm</Display>
-  <Edit>DocumentLibraryForm</Edit>
-  <New>DocumentLibraryForm</New>
-</FormTemplates>
+<file path=customXml/itemProps1.xml><?xml version="1.0" encoding="utf-8"?>
+<ds:datastoreItem xmlns:ds="http://schemas.openxmlformats.org/officeDocument/2006/customXml" ds:itemID="{85CD06B4-52BF-49D8-88B7-B4CBA16FECA4}">
+  <ds:schemaRefs>
+    <ds:schemaRef ds:uri="http://schemas.microsoft.com/office/2006/metadata/properties"/>
+    <ds:schemaRef ds:uri="http://schemas.microsoft.com/office/infopath/2007/PartnerControls"/>
+  </ds:schemaRefs>
+</ds:datastoreItem>
 </file>
 
-<file path=customXml/item3.xml><?xml version="1.0" encoding="utf-8"?>
-<p:properties xmlns:p="http://schemas.microsoft.com/office/2006/metadata/properties" xmlns:xsi="http://www.w3.org/2001/XMLSchema-instance" xmlns:pc="http://schemas.microsoft.com/office/infopath/2007/PartnerControls">
-  <documentManagement/>
-</p:properties>
+<file path=customXml/itemProps2.xml><?xml version="1.0" encoding="utf-8"?>
+<ds:datastoreItem xmlns:ds="http://schemas.openxmlformats.org/officeDocument/2006/customXml" ds:itemID="{3EFC2001-8FAC-4D74-BBA4-B212B85323DE}">
+  <ds:schemaRefs>
+    <ds:schemaRef ds:uri="http://schemas.microsoft.com/sharepoint/v3/contenttype/forms"/>
+  </ds:schemaRefs>
+</ds:datastoreItem>
 </file>
 
-<file path=customXml/itemProps1.xml><?xml version="1.0" encoding="utf-8"?>
+<file path=customXml/itemProps3.xml><?xml version="1.0" encoding="utf-8"?>
 <ds:datastoreItem xmlns:ds="http://schemas.openxmlformats.org/officeDocument/2006/customXml" ds:itemID="{09B1FD94-0DEB-4D1C-89B9-F15586E0D6D7}">
   <ds:schemaRefs>
     <ds:schemaRef ds:uri="http://schemas.microsoft.com/office/2006/metadata/contentType"/>
@@ -2662,21 +2685,4 @@
     <ds:schemaRef ds:uri="http://schemas.microsoft.com/internal/obd"/>
   </ds:schemaRefs>
 </ds:datastoreItem>
-</file>
-
-<file path=customXml/itemProps2.xml><?xml version="1.0" encoding="utf-8"?>
-<ds:datastoreItem xmlns:ds="http://schemas.openxmlformats.org/officeDocument/2006/customXml" ds:itemID="{3EFC2001-8FAC-4D74-BBA4-B212B85323DE}">
-  <ds:schemaRefs>
-    <ds:schemaRef ds:uri="http://schemas.microsoft.com/sharepoint/v3/contenttype/forms"/>
-  </ds:schemaRefs>
-</ds:datastoreItem>
-</file>
-
-<file path=customXml/itemProps3.xml><?xml version="1.0" encoding="utf-8"?>
-<ds:datastoreItem xmlns:ds="http://schemas.openxmlformats.org/officeDocument/2006/customXml" ds:itemID="{85CD06B4-52BF-49D8-88B7-B4CBA16FECA4}">
-  <ds:schemaRefs>
-    <ds:schemaRef ds:uri="http://schemas.microsoft.com/office/2006/metadata/properties"/>
-    <ds:schemaRef ds:uri="http://schemas.microsoft.com/office/infopath/2007/PartnerControls"/>
-  </ds:schemaRefs>
-</ds:datastoreItem>
 </file>
</xml_diff>